<commit_message>
System Architecture New file
</commit_message>
<xml_diff>
--- a/Project_Description/Components_List.docx
+++ b/Project_Description/Components_List.docx
@@ -23,8 +23,6 @@
         </w:rPr>
         <w:t xml:space="preserve"> </w:t>
       </w:r>
-      <w:bookmarkStart w:id="0" w:name="_GoBack"/>
-      <w:bookmarkEnd w:id="0"/>
     </w:p>
     <w:p>
       <w:pPr>
@@ -33,6 +31,11 @@
           <w:ilvl w:val="0"/>
           <w:numId w:val="1"/>
         </w:numPr>
+        <w:rPr>
+          <w:rStyle w:val="Hyperlink"/>
+          <w:color w:val="auto"/>
+          <w:u w:val="none"/>
+        </w:rPr>
       </w:pPr>
       <w:r>
         <w:rPr>
@@ -51,21 +54,36 @@
           <w:rPr>
             <w:rStyle w:val="Hyperlink"/>
           </w:rPr>
-          <w:t>https://www.ebay.de/itm/RFID-RC522-Kit-Raspberry-Pi-rduino-Mifare-Kartenleser-Modul-Reader-Writer-NFC/252715001811?hash=item3ad6</w:t>
-        </w:r>
-        <w:r>
-          <w:rPr>
-            <w:rStyle w:val="Hyperlink"/>
-          </w:rPr>
-          <w:t>f</w:t>
-        </w:r>
-        <w:r>
-          <w:rPr>
-            <w:rStyle w:val="Hyperlink"/>
-          </w:rPr>
-          <w:t>ce7d3:g:6ycAAOSwl29b4H59</w:t>
+          <w:t>https://www.ebay.de/itm/RFID-RC522-Kit-Raspberry-Pi-rduino-Mifare-Kartenleser-Modul-Reader-Writer-NFC/252715001811?hash=item3ad6fce7d3:g:6ycAAOSwl29b4H59</w:t>
         </w:r>
       </w:hyperlink>
+    </w:p>
+    <w:p>
+      <w:pPr>
+        <w:pStyle w:val="ListParagraph"/>
+        <w:rPr>
+          <w:b/>
+        </w:rPr>
+      </w:pPr>
+    </w:p>
+    <w:p>
+      <w:pPr>
+        <w:pStyle w:val="ListParagraph"/>
+      </w:pPr>
+      <w:r>
+        <w:rPr>
+          <w:b/>
+        </w:rPr>
+        <w:t xml:space="preserve">Took from </w:t>
+      </w:r>
+      <w:proofErr w:type="spellStart"/>
+      <w:r>
+        <w:rPr>
+          <w:b/>
+        </w:rPr>
+        <w:t>Pushkar</w:t>
+      </w:r>
+      <w:proofErr w:type="spellEnd"/>
     </w:p>
     <w:p>
       <w:pPr>
@@ -79,6 +97,11 @@
           <w:ilvl w:val="0"/>
           <w:numId w:val="1"/>
         </w:numPr>
+        <w:rPr>
+          <w:rStyle w:val="Hyperlink"/>
+          <w:color w:val="auto"/>
+          <w:u w:val="none"/>
+        </w:rPr>
       </w:pPr>
       <w:r>
         <w:rPr>
@@ -104,6 +127,53 @@
     <w:p>
       <w:pPr>
         <w:pStyle w:val="ListParagraph"/>
+        <w:rPr>
+          <w:b/>
+        </w:rPr>
+      </w:pPr>
+    </w:p>
+    <w:p>
+      <w:pPr>
+        <w:pStyle w:val="ListParagraph"/>
+      </w:pPr>
+      <w:r>
+        <w:rPr>
+          <w:b/>
+        </w:rPr>
+        <w:t xml:space="preserve">2 </w:t>
+      </w:r>
+      <w:proofErr w:type="gramStart"/>
+      <w:r>
+        <w:rPr>
+          <w:b/>
+        </w:rPr>
+        <w:t>present ,</w:t>
+      </w:r>
+      <w:proofErr w:type="gramEnd"/>
+      <w:r>
+        <w:rPr>
+          <w:b/>
+        </w:rPr>
+        <w:t xml:space="preserve"> 4 available with </w:t>
+      </w:r>
+      <w:proofErr w:type="spellStart"/>
+      <w:r>
+        <w:rPr>
+          <w:b/>
+        </w:rPr>
+        <w:t>pushkar</w:t>
+      </w:r>
+      <w:proofErr w:type="spellEnd"/>
+      <w:r>
+        <w:rPr>
+          <w:b/>
+        </w:rPr>
+        <w:t xml:space="preserve"> (for testing)</w:t>
+      </w:r>
+    </w:p>
+    <w:p>
+      <w:pPr>
+        <w:pStyle w:val="ListParagraph"/>
       </w:pPr>
     </w:p>
     <w:p>
@@ -118,6 +188,11 @@
           <w:ilvl w:val="0"/>
           <w:numId w:val="1"/>
         </w:numPr>
+        <w:rPr>
+          <w:rStyle w:val="Hyperlink"/>
+          <w:color w:val="auto"/>
+          <w:u w:val="none"/>
+        </w:rPr>
       </w:pPr>
       <w:r>
         <w:rPr>
@@ -139,12 +214,27 @@
           <w:t>https://www.amazon.de/AZDelivery-%E2%AD%90%E2%AD%90%E2%AD%90%E2%AD%90%E2%AD%90-Kamera-Raspberry-gratis/dp/B01M6UCEM5/ref=sr_1_15?dchild=1&amp;keywords=pi+kamera&amp;qid=1590439198&amp;sr=8-15</w:t>
         </w:r>
       </w:hyperlink>
-    </w:p>
-    <w:p>
-      <w:pPr>
-        <w:ind w:left="360"/>
-      </w:pPr>
-    </w:p>
+      <w:r>
+        <w:rPr>
+          <w:rStyle w:val="Hyperlink"/>
+        </w:rPr>
+        <w:t xml:space="preserve"> </w:t>
+      </w:r>
+    </w:p>
+    <w:p>
+      <w:pPr>
+        <w:pStyle w:val="ListParagraph"/>
+      </w:pPr>
+    </w:p>
+    <w:p>
+      <w:pPr>
+        <w:pStyle w:val="ListParagraph"/>
+      </w:pPr>
+      <w:r>
+        <w:t>Abhishek check once</w:t>
+      </w:r>
+    </w:p>
+    <w:p/>
     <w:p>
       <w:pPr>
         <w:pStyle w:val="ListParagraph"/>
@@ -179,7 +269,19 @@
           <w:rPr>
             <w:rStyle w:val="Hyperlink"/>
           </w:rPr>
-          <w:t>https://www.ebay.de/itm/Arduino-ESP8266-digital-temperature-LM393-3-3V-5V-NTC-thermistor-sensor-modul/282714224368?hash=item41d314b6f0:g:v2oAAOSwi8xZ90xW</w:t>
+          <w:t>https://www.ebay.de/itm/Arduino-ESP8266-digital-temperature-LM393-3-3V-5V-NTC-thermistor-sensor-modul/282714224368?hash=</w:t>
+        </w:r>
+        <w:r>
+          <w:rPr>
+            <w:rStyle w:val="Hyperlink"/>
+          </w:rPr>
+          <w:t>i</w:t>
+        </w:r>
+        <w:r>
+          <w:rPr>
+            <w:rStyle w:val="Hyperlink"/>
+          </w:rPr>
+          <w:t>tem41d314b6f0:g:v2oAAOSwi8xZ90xW</w:t>
         </w:r>
       </w:hyperlink>
     </w:p>
@@ -187,6 +289,9 @@
       <w:pPr>
         <w:pStyle w:val="ListParagraph"/>
       </w:pPr>
+      <w:r>
+        <w:t>Ordered</w:t>
+      </w:r>
     </w:p>
     <w:p>
       <w:pPr>
@@ -237,6 +342,14 @@
       <w:pPr>
         <w:pStyle w:val="ListParagraph"/>
       </w:pPr>
+      <w:r>
+        <w:t>Ordered</w:t>
+      </w:r>
+    </w:p>
+    <w:p>
+      <w:pPr>
+        <w:pStyle w:val="ListParagraph"/>
+      </w:pPr>
     </w:p>
     <w:p>
       <w:pPr>
@@ -257,7 +370,14 @@
           <w:rPr>
             <w:rStyle w:val="Hyperlink"/>
           </w:rPr>
-          <w:t>https://www.ebay.de/itm/3x-Breadboard-Steckbrett-fur-Arduino-Funduino-Raspberry-Pi-Mikrocontroller/153929388108?_trkparms=ispr%3D1&amp;hash=item23d6e8104c:g:oM0AAOSw85JeusFz&amp;enc=AQAEAAACYIQvEcHUrT7nmUC3yY5qbPyaBN1nJEDYW8MyypsJPgXKWvGWBPIgzGbX1fJ04aU6u3FJXHJ1M9lE7TYOX1kCThH01JP%2FSXERpHt7nE2nBFw62lEF%2Fi5ktZilzZQCXFDvl2rVNOqDhHycCSIGW4LUXQ915eaOSQEPd2lUaCPvdRbjsHPGA9YXSN8LAdF9t94JuLdn80XqrvT4jKp32wlSNw8hc9sPxipt2C0dZXLJHapBrdawJrEjTPa%2Bvc9gAefQ7nP4gGdZMNVScnol8IacNHomCWzQftGFitdr2S6ocVoWUDTtqB7RNsvmyVm26r9dR8Mw2RKT29lF79AgyItuowiuBGC0uZIdd7%2BCrDVmklkWpYPaDx8M3OSEdVYEMpNw6lmMQSrKGcNtriyFku%2F6mRj2TWST2onsCcVATK1xg%2F%2BkX%2BinVXUxHdl1oWSOuDdk25BL01bOLiNjcpObeu79IYGilXuJ0gjumcdECbzH7l65jte2WJ2k%2FSbULCqfMZRcweAkswW%2B19iy85OGfyWbLTs5Kawok%2FtENOry7hSIvoCRF%2FPW6ydR4MXMdu5jK%2FHXcSiivxeyDN%2FPEoJxSOjcF25oEmzgx741PFKwTCblsdPF1B9tBS4SkX8K98wJykLdb3LZZlrdrxPo1%2FQQrnooIG7cpXoqai7BxFXduSeFT86aJlSCWNxWwgIUHDsvxEbmkJA61gEb0mpM5qFLJyZsL20tcDjRN41%2F6bPjpfvzfWI%2FIpT14NmJmFxwuayh5nooVupxpXH6AnjHOmFfuqbewotNUaaEnxA4IrZpqcma4D%2FS&amp;checksum=15392938810823a7a233120e4d65af0c851103ea9ce3</w:t>
+          <w:t>https://www.ebay.de/itm/3x-Breadboard-Steckbrett-fur-Arduino-Funduino-Raspberry-Pi-Mikrocontroller/153929388108?_trkparms=ispr%3D1&amp;hash=item23d6e8104c:g:oM0AAOSw85JeusFz&amp;enc=AQAEAAACYIQvEcHUrT7nmUC3yY5qbPyaBN1nJEDYW8MyypsJPgXKWvGWBPIgzGbX1fJ04aU6u3FJXHJ1M9lE7TYOX1kCThH01JP%2FSXERpHt7nE2nBFw62lEF%2Fi5ktZilzZQCXFDvl2rVNOqDhHycCSIGW4LUXQ915eaOSQEPd2lUaCPvdRbjsHPGA9YXSN8LAdF9t94JuLdn80XqrvT4jKp32wlSNw8hc9sPxipt2C0dZXLJHapBrdawJrEjTPa%2Bvc9gAefQ7nP4gGdZMNVScnol8IacNHomCWzQftGFitdr2S6ocVoWUDTtqB7RNsvmyVm26r9dR8Mw2RKT29lF79AgyItuowiuBGC0uZIdd7%2BCrDVmklkWpYPaDx8M3OSEdVYEMpNw6lmMQSrKGcNtriyFku%2F6mRj2TWST2onsCcVATK1xg%2F%2</w:t>
+        </w:r>
+        <w:r>
+          <w:rPr>
+            <w:rStyle w:val="Hyperlink"/>
+          </w:rPr>
+          <w:lastRenderedPageBreak/>
+          <w:t>BkX%2BinVXUxHdl1oWSOuDdk25BL01bOLiNjcpObeu79IYGilXuJ0gjumcdECbzH7l65jte2WJ2k%2FSbULCqfMZRcweAkswW%2B19iy85OGfyWbLTs5Kawok%2FtENOry7hSIvoCRF%2FPW6ydR4MXMdu5jK%2FHXcSiivxeyDN%2FPEoJxSOjcF25oEmzgx741PFKwTCblsdPF1B9tBS4SkX8K98wJykLdb3LZZlrdrxPo1%2FQQrnooIG7cpXoqai7BxFXduSeFT86aJlSCWNxWwgIUHDsvxEbmkJA61gEb0mpM5qFLJyZsL20tcDjRN41%2F6bPjpfvzfWI%2FIpT14NmJmFxwuayh5nooVupxpXH6AnjHOmFfuqbewotNUaaEnxA4IrZpqcma4D%2FS&amp;checksum=15392938810823a7a233120e4d65af0c851103ea9ce3</w:t>
         </w:r>
       </w:hyperlink>
     </w:p>
@@ -293,6 +413,11 @@
           <w:ilvl w:val="0"/>
           <w:numId w:val="1"/>
         </w:numPr>
+        <w:rPr>
+          <w:rStyle w:val="Hyperlink"/>
+          <w:color w:val="auto"/>
+          <w:u w:val="none"/>
+        </w:rPr>
       </w:pPr>
       <w:r>
         <w:t>Jumper wires</w:t>
@@ -310,6 +435,11 @@
       </w:hyperlink>
     </w:p>
     <w:p>
+      <w:r>
+        <w:t>Ordered</w:t>
+      </w:r>
+    </w:p>
+    <w:p>
       <w:pPr>
         <w:pStyle w:val="ListParagraph"/>
       </w:pPr>
@@ -321,6 +451,11 @@
           <w:ilvl w:val="0"/>
           <w:numId w:val="1"/>
         </w:numPr>
+        <w:rPr>
+          <w:rStyle w:val="Hyperlink"/>
+          <w:color w:val="auto"/>
+          <w:u w:val="none"/>
+        </w:rPr>
       </w:pPr>
       <w:r>
         <w:t>LED</w:t>
@@ -340,6 +475,14 @@
     <w:p>
       <w:pPr>
         <w:pStyle w:val="ListParagraph"/>
+      </w:pPr>
+      <w:r>
+        <w:t>Ordered</w:t>
+      </w:r>
+    </w:p>
+    <w:p>
+      <w:pPr>
+        <w:pStyle w:val="ListParagraph"/>
         <w:numPr>
           <w:ilvl w:val="0"/>
           <w:numId w:val="1"/>
@@ -389,32 +532,11 @@
         <w:t>Transistor</w:t>
       </w:r>
       <w:r>
-        <w:t xml:space="preserve"> – Once we will check with running DC motor from orange PI. If it doesn’t </w:t>
-      </w:r>
-      <w:proofErr w:type="gramStart"/>
-      <w:r>
-        <w:t>work ,</w:t>
-      </w:r>
-      <w:proofErr w:type="gramEnd"/>
-      <w:r>
-        <w:t xml:space="preserve"> we can buy transistor.</w:t>
-      </w:r>
-    </w:p>
-    <w:p>
-      <w:r>
-        <w:br w:type="page"/>
-      </w:r>
-    </w:p>
-    <w:p>
-      <w:pPr>
-        <w:pStyle w:val="ListParagraph"/>
-        <w:numPr>
-          <w:ilvl w:val="0"/>
-          <w:numId w:val="1"/>
-        </w:numPr>
-      </w:pPr>
-    </w:p>
-    <w:p/>
+        <w:t xml:space="preserve"> – Once we will check with running DC motor from orange PI. If it doesn’t work , we can buy transistor.</w:t>
+      </w:r>
+      <w:bookmarkStart w:id="0" w:name="_GoBack"/>
+      <w:bookmarkEnd w:id="0"/>
+    </w:p>
     <w:p/>
     <w:p/>
     <w:p/>

</xml_diff>